<commit_message>
Created linked .html pages to nav bar
</commit_message>
<xml_diff>
--- a/Advanced_web_design_lab1_cite.docx
+++ b/Advanced_web_design_lab1_cite.docx
@@ -3,168 +3,90 @@
 <w:document xmlns:wpc="http://schemas.microsoft.com/office/word/2010/wordprocessingCanvas" xmlns:cx="http://schemas.microsoft.com/office/drawing/2014/chartex" xmlns:cx1="http://schemas.microsoft.com/office/drawing/2015/9/8/chartex" xmlns:cx2="http://schemas.microsoft.com/office/drawing/2015/10/21/chartex" xmlns:cx3="http://schemas.microsoft.com/office/drawing/2016/5/9/chartex" xmlns:cx4="http://schemas.microsoft.com/office/drawing/2016/5/10/chartex" xmlns:cx5="http://schemas.microsoft.com/office/drawing/2016/5/11/chartex" xmlns:cx6="http://schemas.microsoft.com/office/drawing/2016/5/12/chartex" xmlns:cx7="http://schemas.microsoft.com/office/drawing/2016/5/13/chartex" xmlns:cx8="http://schemas.microsoft.com/office/drawing/2016/5/14/chartex" xmlns:mc="http://schemas.openxmlformats.org/markup-compatibility/2006" xmlns:aink="http://schemas.microsoft.com/office/drawing/2016/ink" xmlns:am3d="http://schemas.microsoft.com/office/drawing/2017/model3d" xmlns:o="urn:schemas-microsoft-com:office:office" xmlns:r="http://schemas.openxmlformats.org/officeDocument/2006/relationships" xmlns:m="http://schemas.openxmlformats.org/officeDocument/2006/math" xmlns:v="urn:schemas-microsoft-com:vml" xmlns:wp14="http://schemas.microsoft.com/office/word/2010/wordprocessingDrawing" xmlns:wp="http://schemas.openxmlformats.org/drawingml/2006/wordprocessingDrawing" xmlns:w10="urn:schemas-microsoft-com:office:word" xmlns:w="http://schemas.openxmlformats.org/wordprocessingml/2006/main" xmlns:w14="http://schemas.microsoft.com/office/word/2010/wordml" xmlns:w15="http://schemas.microsoft.com/office/word/2012/wordml" xmlns:w16cex="http://schemas.microsoft.com/office/word/2018/wordml/cex" xmlns:w16cid="http://schemas.microsoft.com/office/word/2016/wordml/cid" xmlns:w16="http://schemas.microsoft.com/office/word/2018/wordml" xmlns:w16se="http://schemas.microsoft.com/office/word/2015/wordml/symex" xmlns:wpg="http://schemas.microsoft.com/office/word/2010/wordprocessingGroup" xmlns:wpi="http://schemas.microsoft.com/office/word/2010/wordprocessingInk" xmlns:wne="http://schemas.microsoft.com/office/word/2006/wordml" xmlns:wps="http://schemas.microsoft.com/office/word/2010/wordprocessingShape" mc:Ignorable="w14 w15 w16se w16cid w16 w16cex wp14">
   <w:body>
     <w:p>
-      <w:r>
-        <w:rPr>
-          <w:rFonts w:ascii="Helvetica" w:hAnsi="Helvetica" w:cs="Helvetica"/>
-          <w:color w:val="111111"/>
-          <w:sz w:val="21"/>
-          <w:szCs w:val="21"/>
-          <w:shd w:val="clear" w:color="auto" w:fill="F5F5F5"/>
-        </w:rPr>
-        <w:t>Photo by </w:t>
-      </w:r>
-      <w:hyperlink r:id="rId4" w:history="1">
-        <w:r>
-          <w:rPr>
-            <w:rStyle w:val="Hyperlink"/>
-            <w:rFonts w:ascii="Helvetica" w:hAnsi="Helvetica" w:cs="Helvetica"/>
-            <w:color w:val="767676"/>
-            <w:sz w:val="21"/>
-            <w:szCs w:val="21"/>
-            <w:shd w:val="clear" w:color="auto" w:fill="F5F5F5"/>
-          </w:rPr>
-          <w:t>Hack Capital</w:t>
-        </w:r>
-      </w:hyperlink>
-      <w:r>
-        <w:rPr>
-          <w:rFonts w:ascii="Helvetica" w:hAnsi="Helvetica" w:cs="Helvetica"/>
-          <w:color w:val="111111"/>
-          <w:sz w:val="21"/>
-          <w:szCs w:val="21"/>
-          <w:shd w:val="clear" w:color="auto" w:fill="F5F5F5"/>
-        </w:rPr>
-        <w:t> on </w:t>
-      </w:r>
       <w:proofErr w:type="spellStart"/>
       <w:r>
-        <w:fldChar w:fldCharType="begin"/>
-      </w:r>
-      <w:r>
-        <w:instrText xml:space="preserve"> HYPERLINK "https://unsplash.com/s/photos/dev?utm_source=unsplash&amp;utm_medium=referral&amp;utm_content=creditCopyText" </w:instrText>
-      </w:r>
-      <w:r>
-        <w:fldChar w:fldCharType="separate"/>
-      </w:r>
-      <w:r>
-        <w:rPr>
-          <w:rStyle w:val="Hyperlink"/>
-          <w:rFonts w:ascii="Helvetica" w:hAnsi="Helvetica" w:cs="Helvetica"/>
-          <w:color w:val="767676"/>
-          <w:sz w:val="21"/>
-          <w:szCs w:val="21"/>
-          <w:shd w:val="clear" w:color="auto" w:fill="F5F5F5"/>
+        <w:rPr>
+          <w:color w:val="333333"/>
+          <w:shd w:val="clear" w:color="auto" w:fill="FEF1D2"/>
         </w:rPr>
         <w:t>Unsplash</w:t>
       </w:r>
       <w:proofErr w:type="spellEnd"/>
       <w:r>
-        <w:fldChar w:fldCharType="end"/>
+        <w:rPr>
+          <w:color w:val="333333"/>
+          <w:shd w:val="clear" w:color="auto" w:fill="FEF1D2"/>
+        </w:rPr>
+        <w:t xml:space="preserve">. (n.d.). Hack Capital Pictures [HQ]: Download Free Images on </w:t>
+      </w:r>
+      <w:proofErr w:type="spellStart"/>
+      <w:r>
+        <w:rPr>
+          <w:color w:val="333333"/>
+          <w:shd w:val="clear" w:color="auto" w:fill="FEF1D2"/>
+        </w:rPr>
+        <w:t>Unsplash</w:t>
+      </w:r>
+      <w:proofErr w:type="spellEnd"/>
+      <w:r>
+        <w:rPr>
+          <w:color w:val="333333"/>
+          <w:shd w:val="clear" w:color="auto" w:fill="FEF1D2"/>
+        </w:rPr>
+        <w:t>. Retrieved from https://unsplash.com/s/photos/hack-capital</w:t>
       </w:r>
     </w:p>
     <w:p>
       <w:r>
-        <w:t>url(</w:t>
-      </w:r>
-      <w:hyperlink r:id="rId5" w:history="1">
-        <w:r>
-          <w:rPr>
-            <w:rStyle w:val="Hyperlink"/>
-          </w:rPr>
-          <w:t>https://images.unsplash.com/photo-1519241047957-be31d7379a5d?ixlib=rb-1.2.1&amp;ixid=eyJhcHBfaWQiOjEyMDd9&amp;auto=format&amp;fit=crop&amp;w=1350&amp;q=80</w:t>
-        </w:r>
-      </w:hyperlink>
-      <w:r>
-        <w:t>)</w:t>
-      </w:r>
-    </w:p>
-    <w:p>
-      <w:r>
-        <w:rPr>
-          <w:rFonts w:ascii="Helvetica" w:hAnsi="Helvetica" w:cs="Helvetica"/>
-          <w:color w:val="111111"/>
-          <w:sz w:val="21"/>
-          <w:szCs w:val="21"/>
-          <w:shd w:val="clear" w:color="auto" w:fill="F5F5F5"/>
-        </w:rPr>
-        <w:t>Photo by </w:t>
-      </w:r>
-      <w:hyperlink r:id="rId6" w:history="1">
-        <w:r>
-          <w:rPr>
-            <w:rStyle w:val="Hyperlink"/>
-            <w:rFonts w:ascii="Helvetica" w:hAnsi="Helvetica" w:cs="Helvetica"/>
-            <w:color w:val="767676"/>
-            <w:sz w:val="21"/>
-            <w:szCs w:val="21"/>
-            <w:shd w:val="clear" w:color="auto" w:fill="F5F5F5"/>
-          </w:rPr>
-          <w:t xml:space="preserve">Igor </w:t>
-        </w:r>
-        <w:proofErr w:type="spellStart"/>
-        <w:r>
-          <w:rPr>
-            <w:rStyle w:val="Hyperlink"/>
-            <w:rFonts w:ascii="Helvetica" w:hAnsi="Helvetica" w:cs="Helvetica"/>
-            <w:color w:val="767676"/>
-            <w:sz w:val="21"/>
-            <w:szCs w:val="21"/>
-            <w:shd w:val="clear" w:color="auto" w:fill="F5F5F5"/>
-          </w:rPr>
-          <w:t>Miske</w:t>
-        </w:r>
-        <w:proofErr w:type="spellEnd"/>
-      </w:hyperlink>
-      <w:r>
-        <w:rPr>
-          <w:rFonts w:ascii="Helvetica" w:hAnsi="Helvetica" w:cs="Helvetica"/>
-          <w:color w:val="111111"/>
-          <w:sz w:val="21"/>
-          <w:szCs w:val="21"/>
-          <w:shd w:val="clear" w:color="auto" w:fill="F5F5F5"/>
-        </w:rPr>
-        <w:t> on </w:t>
+        <w:br/>
       </w:r>
       <w:proofErr w:type="spellStart"/>
       <w:r>
-        <w:fldChar w:fldCharType="begin"/>
-      </w:r>
-      <w:r>
-        <w:instrText xml:space="preserve"> HYPERLINK "https://unsplash.com/s/photos/coding?utm_source=unsplash&amp;utm_medium=referral&amp;utm_content=creditCopyText" </w:instrText>
-      </w:r>
-      <w:r>
-        <w:fldChar w:fldCharType="separate"/>
-      </w:r>
-      <w:r>
-        <w:rPr>
-          <w:rStyle w:val="Hyperlink"/>
-          <w:rFonts w:ascii="Helvetica" w:hAnsi="Helvetica" w:cs="Helvetica"/>
-          <w:color w:val="767676"/>
-          <w:sz w:val="21"/>
-          <w:szCs w:val="21"/>
-          <w:shd w:val="clear" w:color="auto" w:fill="F5F5F5"/>
+        <w:rPr>
+          <w:color w:val="333333"/>
+          <w:shd w:val="clear" w:color="auto" w:fill="FEF1D2"/>
         </w:rPr>
         <w:t>Unsplash</w:t>
       </w:r>
       <w:proofErr w:type="spellEnd"/>
       <w:r>
-        <w:fldChar w:fldCharType="end"/>
-      </w:r>
-    </w:p>
-    <w:p>
-      <w:r>
-        <w:t>url(</w:t>
-      </w:r>
-      <w:hyperlink r:id="rId7" w:history="1">
-        <w:r>
-          <w:rPr>
-            <w:rStyle w:val="Hyperlink"/>
-          </w:rPr>
-          <w:t>https://images.unsplash.com/photo-1487014679447-9f8336841d58?ixlib=rb-1.2.1&amp;auto=format&amp;fit=crop&amp;w=1466&amp;q=80</w:t>
-        </w:r>
-      </w:hyperlink>
-      <w:r>
-        <w:t>)</w:t>
+        <w:rPr>
+          <w:color w:val="333333"/>
+          <w:shd w:val="clear" w:color="auto" w:fill="FEF1D2"/>
+        </w:rPr>
+        <w:t>. (n.d.). Leone Venter (@</w:t>
+      </w:r>
+      <w:proofErr w:type="spellStart"/>
+      <w:r>
+        <w:rPr>
+          <w:color w:val="333333"/>
+          <w:shd w:val="clear" w:color="auto" w:fill="FEF1D2"/>
+        </w:rPr>
+        <w:t>fempreneurstyledstock</w:t>
+      </w:r>
+      <w:proofErr w:type="spellEnd"/>
+      <w:r>
+        <w:rPr>
+          <w:color w:val="333333"/>
+          <w:shd w:val="clear" w:color="auto" w:fill="FEF1D2"/>
+        </w:rPr>
+        <w:t xml:space="preserve">): </w:t>
+      </w:r>
+      <w:proofErr w:type="spellStart"/>
+      <w:r>
+        <w:rPr>
+          <w:color w:val="333333"/>
+          <w:shd w:val="clear" w:color="auto" w:fill="FEF1D2"/>
+        </w:rPr>
+        <w:t>Unsplash</w:t>
+      </w:r>
+      <w:proofErr w:type="spellEnd"/>
+      <w:r>
+        <w:rPr>
+          <w:color w:val="333333"/>
+          <w:shd w:val="clear" w:color="auto" w:fill="FEF1D2"/>
+        </w:rPr>
+        <w:t xml:space="preserve"> Photo Community. Retrieved from https://unsplash.com/@fempreneurstyledstock</w:t>
       </w:r>
     </w:p>
     <w:sectPr>
@@ -615,6 +537,18 @@
       <w:u w:val="single"/>
     </w:rPr>
   </w:style>
+  <w:style w:type="character" w:styleId="FollowedHyperlink">
+    <w:name w:val="FollowedHyperlink"/>
+    <w:basedOn w:val="DefaultParagraphFont"/>
+    <w:uiPriority w:val="99"/>
+    <w:semiHidden/>
+    <w:unhideWhenUsed/>
+    <w:rsid w:val="00432691"/>
+    <w:rPr>
+      <w:color w:val="954F72" w:themeColor="followedHyperlink"/>
+      <w:u w:val="single"/>
+    </w:rPr>
+  </w:style>
 </w:styles>
 </file>
 

</xml_diff>

<commit_message>
Academic Assignment/ createrd jquery slider and added discription pages
</commit_message>
<xml_diff>
--- a/Advanced_web_design_lab1_cite.docx
+++ b/Advanced_web_design_lab1_cite.docx
@@ -37,6 +37,12 @@
       </w:r>
     </w:p>
     <w:p>
+      <w:pPr>
+        <w:rPr>
+          <w:color w:val="333333"/>
+          <w:shd w:val="clear" w:color="auto" w:fill="FEF1D2"/>
+        </w:rPr>
+      </w:pPr>
       <w:r>
         <w:br/>
       </w:r>
@@ -86,9 +92,105 @@
           <w:color w:val="333333"/>
           <w:shd w:val="clear" w:color="auto" w:fill="FEF1D2"/>
         </w:rPr>
-        <w:t xml:space="preserve"> Photo Community. Retrieved from https://unsplash.com/@fempreneurstyledstock</w:t>
-      </w:r>
+        <w:t xml:space="preserve"> Photo Community. Retrieved from </w:t>
+      </w:r>
+      <w:hyperlink r:id="rId4" w:history="1">
+        <w:r>
+          <w:rPr>
+            <w:rStyle w:val="Hyperlink"/>
+            <w:shd w:val="clear" w:color="auto" w:fill="FEF1D2"/>
+          </w:rPr>
+          <w:t>https://unsplash.com/@fempreneurstyledstock</w:t>
+        </w:r>
+      </w:hyperlink>
     </w:p>
+    <w:p>
+      <w:pPr>
+        <w:pStyle w:val="NormalWeb"/>
+        <w:ind w:left="567" w:hanging="567"/>
+      </w:pPr>
+      <w:proofErr w:type="spellStart"/>
+      <w:r>
+        <w:t>Darvishi</w:t>
+      </w:r>
+      <w:proofErr w:type="spellEnd"/>
+      <w:r>
+        <w:t xml:space="preserve">, A. (2018, December 08). Photo by Arian </w:t>
+      </w:r>
+      <w:proofErr w:type="spellStart"/>
+      <w:r>
+        <w:t>Darvishi</w:t>
+      </w:r>
+      <w:proofErr w:type="spellEnd"/>
+      <w:r>
+        <w:t xml:space="preserve"> on </w:t>
+      </w:r>
+      <w:proofErr w:type="spellStart"/>
+      <w:r>
+        <w:t>Unsplash</w:t>
+      </w:r>
+      <w:proofErr w:type="spellEnd"/>
+      <w:r>
+        <w:t>. Retrieved May 30, 2020, from https://unsplash.com/photos/wh-RPfR_3_M</w:t>
+      </w:r>
+    </w:p>
+    <w:p>
+      <w:pPr>
+        <w:pStyle w:val="NormalWeb"/>
+        <w:ind w:left="567" w:hanging="567"/>
+      </w:pPr>
+      <w:r>
+        <w:t xml:space="preserve">Wolf, N. (2019, February 02). Photo by Nicole Wolf on </w:t>
+      </w:r>
+      <w:proofErr w:type="spellStart"/>
+      <w:r>
+        <w:t>Unsplash</w:t>
+      </w:r>
+      <w:proofErr w:type="spellEnd"/>
+      <w:r>
+        <w:t>. Retrieved May 30, 2020, from https://unsplash.com/photos/CZ9AjMGKIFI</w:t>
+      </w:r>
+    </w:p>
+    <w:p>
+      <w:pPr>
+        <w:pStyle w:val="NormalWeb"/>
+        <w:ind w:left="567" w:hanging="567"/>
+      </w:pPr>
+      <w:r>
+        <w:t xml:space="preserve">Santos, J. (2017, November 17). Photo by Jefferson Santos on </w:t>
+      </w:r>
+      <w:proofErr w:type="spellStart"/>
+      <w:r>
+        <w:t>Unsplash</w:t>
+      </w:r>
+      <w:proofErr w:type="spellEnd"/>
+      <w:r>
+        <w:t>. Retrieved May 30, 2020, from https://unsplash.com/photos/9SoCnyQmkzI</w:t>
+      </w:r>
+    </w:p>
+    <w:p>
+      <w:pPr>
+        <w:pStyle w:val="NormalWeb"/>
+        <w:ind w:left="567" w:hanging="567"/>
+      </w:pPr>
+      <w:proofErr w:type="spellStart"/>
+      <w:r>
+        <w:t>Nesa</w:t>
+      </w:r>
+      <w:proofErr w:type="spellEnd"/>
+      <w:r>
+        <w:t xml:space="preserve">. (2018, July 13). Photo by NESA by Makers on </w:t>
+      </w:r>
+      <w:proofErr w:type="spellStart"/>
+      <w:r>
+        <w:t>Unsplash</w:t>
+      </w:r>
+      <w:proofErr w:type="spellEnd"/>
+      <w:r>
+        <w:t>. Retrieved May 30, 2020, from https://unsplash.com/photos/IgUR1iX0mqM</w:t>
+      </w:r>
+    </w:p>
+    <w:p/>
     <w:sectPr>
       <w:pgSz w:w="12240" w:h="15840"/>
       <w:pgMar w:top="1440" w:right="1440" w:bottom="1440" w:left="1440" w:header="720" w:footer="720" w:gutter="0"/>
@@ -529,7 +631,6 @@
     <w:name w:val="Hyperlink"/>
     <w:basedOn w:val="DefaultParagraphFont"/>
     <w:uiPriority w:val="99"/>
-    <w:semiHidden/>
     <w:unhideWhenUsed/>
     <w:rsid w:val="00A12373"/>
     <w:rPr>
@@ -547,6 +648,34 @@
     <w:rPr>
       <w:color w:val="954F72" w:themeColor="followedHyperlink"/>
       <w:u w:val="single"/>
+    </w:rPr>
+  </w:style>
+  <w:style w:type="character" w:styleId="UnresolvedMention">
+    <w:name w:val="Unresolved Mention"/>
+    <w:basedOn w:val="DefaultParagraphFont"/>
+    <w:uiPriority w:val="99"/>
+    <w:semiHidden/>
+    <w:unhideWhenUsed/>
+    <w:rsid w:val="008E02AB"/>
+    <w:rPr>
+      <w:color w:val="605E5C"/>
+      <w:shd w:val="clear" w:color="auto" w:fill="E1DFDD"/>
+    </w:rPr>
+  </w:style>
+  <w:style w:type="paragraph" w:styleId="NormalWeb">
+    <w:name w:val="Normal (Web)"/>
+    <w:basedOn w:val="Normal"/>
+    <w:uiPriority w:val="99"/>
+    <w:semiHidden/>
+    <w:unhideWhenUsed/>
+    <w:rsid w:val="008E02AB"/>
+    <w:pPr>
+      <w:spacing w:before="100" w:beforeAutospacing="1" w:after="100" w:afterAutospacing="1" w:line="240" w:lineRule="auto"/>
+    </w:pPr>
+    <w:rPr>
+      <w:rFonts w:ascii="Times New Roman" w:eastAsia="Times New Roman" w:hAnsi="Times New Roman" w:cs="Times New Roman"/>
+      <w:sz w:val="24"/>
+      <w:szCs w:val="24"/>
     </w:rPr>
   </w:style>
 </w:styles>

</xml_diff>